<commit_message>
Y2A - MS Teams Assignment Creation Instructions
</commit_message>
<xml_diff>
--- a/docs/Year1/BlockA/MS Teams Assignment Template/Microsoft Team Assignment Creation Instructions.docx
+++ b/docs/Year1/BlockA/MS Teams Assignment Template/Microsoft Team Assignment Creation Instructions.docx
@@ -7,14 +7,8 @@
         <w:pBdr>
           <w:bottom w:val="single" w:sz="6" w:space="1" w:color="auto"/>
         </w:pBdr>
-        <w:rPr>
-          <w:lang w:val="en-NL"/>
-        </w:rPr>
-      </w:pPr>
-      <w:r>
-        <w:rPr>
-          <w:lang w:val="en-NL"/>
-        </w:rPr>
+      </w:pPr>
+      <w:r>
         <w:t>Microsoft Team Assignment Creation Instructions</w:t>
       </w:r>
     </w:p>
@@ -23,9 +17,6 @@
         <w:pBdr>
           <w:bottom w:val="single" w:sz="6" w:space="1" w:color="auto"/>
         </w:pBdr>
-        <w:rPr>
-          <w:lang w:val="en-NL"/>
-        </w:rPr>
       </w:pPr>
     </w:p>
     <w:p>
@@ -33,42 +24,28 @@
         <w:pBdr>
           <w:bottom w:val="single" w:sz="6" w:space="1" w:color="auto"/>
         </w:pBdr>
-        <w:rPr>
-          <w:lang w:val="en-NL"/>
-        </w:rPr>
-      </w:pPr>
-      <w:r>
-        <w:rPr>
-          <w:lang w:val="en-NL"/>
-        </w:rPr>
+      </w:pPr>
+      <w:r>
         <w:t xml:space="preserve">Copy and paste the texts here for the </w:t>
       </w:r>
       <w:r>
         <w:rPr>
           <w:b/>
           <w:bCs/>
-          <w:lang w:val="en-NL"/>
         </w:rPr>
         <w:t xml:space="preserve">First </w:t>
       </w:r>
       <w:r>
-        <w:rPr>
-          <w:lang w:val="en-NL"/>
-        </w:rPr>
         <w:t xml:space="preserve">and </w:t>
       </w:r>
       <w:r>
         <w:rPr>
           <w:b/>
           <w:bCs/>
-          <w:lang w:val="en-NL"/>
         </w:rPr>
         <w:t xml:space="preserve"> Retake Opportunity </w:t>
       </w:r>
       <w:r>
-        <w:rPr>
-          <w:lang w:val="en-NL"/>
-        </w:rPr>
         <w:t>respectively, make sure to match the settings of the screenshot</w:t>
       </w:r>
     </w:p>
@@ -77,172 +54,101 @@
         <w:pBdr>
           <w:bottom w:val="single" w:sz="6" w:space="1" w:color="auto"/>
         </w:pBdr>
-        <w:rPr>
-          <w:lang w:val="en-NL"/>
-        </w:rPr>
-      </w:pPr>
-    </w:p>
-    <w:p>
-      <w:pPr>
-        <w:rPr>
-          <w:lang w:val="en-NL"/>
-        </w:rPr>
-      </w:pPr>
-    </w:p>
-    <w:p>
-      <w:pPr>
-        <w:rPr>
-          <w:lang w:val="en-NL"/>
-        </w:rPr>
-      </w:pPr>
-      <w:r>
-        <w:rPr>
-          <w:lang w:val="en-NL"/>
-        </w:rPr>
+      </w:pPr>
+    </w:p>
+    <w:p/>
+    <w:p>
+      <w:r>
         <w:t>First</w:t>
       </w:r>
       <w:r>
         <w:t xml:space="preserve"> Opportunity 202</w:t>
       </w:r>
       <w:r>
-        <w:rPr>
-          <w:lang w:val="en-NL"/>
-        </w:rPr>
         <w:t>2</w:t>
       </w:r>
       <w:r>
         <w:t>-2</w:t>
       </w:r>
       <w:r>
-        <w:rPr>
-          <w:lang w:val="en-NL"/>
-        </w:rPr>
         <w:t>3</w:t>
       </w:r>
       <w:r>
         <w:t>A FGA1.P1 ADSAI</w:t>
       </w:r>
       <w:r>
-        <w:rPr>
-          <w:lang w:val="en-NL"/>
-        </w:rPr>
         <w:t xml:space="preserve"> </w:t>
       </w:r>
       <w:r>
-        <w:rPr>
-          <w:lang w:val="en-NL"/>
-        </w:rPr>
         <w:t xml:space="preserve">[Due Date : </w:t>
       </w:r>
       <w:r>
-        <w:rPr>
-          <w:lang w:val="en-NL"/>
-        </w:rPr>
         <w:t>21</w:t>
       </w:r>
       <w:r>
-        <w:rPr>
-          <w:lang w:val="en-NL"/>
-        </w:rPr>
         <w:t xml:space="preserve">th </w:t>
       </w:r>
       <w:r>
-        <w:rPr>
-          <w:lang w:val="en-NL"/>
-        </w:rPr>
         <w:t>Oct</w:t>
       </w:r>
       <w:r>
-        <w:rPr>
-          <w:lang w:val="en-NL"/>
-        </w:rPr>
         <w:t>, 202</w:t>
       </w:r>
       <w:r>
-        <w:rPr>
-          <w:lang w:val="en-NL"/>
-        </w:rPr>
         <w:t>2</w:t>
       </w:r>
       <w:r>
-        <w:rPr>
-          <w:lang w:val="en-NL"/>
-        </w:rPr>
         <w:t>]</w:t>
       </w:r>
     </w:p>
-    <w:p>
-      <w:pPr>
-        <w:rPr>
-          <w:lang w:val="en-NL"/>
-        </w:rPr>
-      </w:pPr>
-    </w:p>
-    <w:p>
-      <w:pPr>
-        <w:spacing w:after="0" w:line="240" w:lineRule="auto"/>
-        <w:rPr>
-          <w:rFonts w:ascii="inherit" w:eastAsia="Times New Roman" w:hAnsi="inherit" w:cs="Times New Roman"/>
-          <w:sz w:val="24"/>
-          <w:szCs w:val="24"/>
-          <w:lang w:val="en-NL" w:eastAsia="en-NL"/>
-        </w:rPr>
-      </w:pPr>
-      <w:r>
-        <w:rPr>
-          <w:rFonts w:ascii="inherit" w:eastAsia="Times New Roman" w:hAnsi="inherit" w:cs="Times New Roman"/>
-          <w:sz w:val="24"/>
-          <w:szCs w:val="24"/>
-          <w:lang w:val="en-NL" w:eastAsia="en-NL"/>
-        </w:rPr>
-        <w:t xml:space="preserve">There is no late </w:t>
-      </w:r>
-      <w:r>
-        <w:rPr>
-          <w:rFonts w:ascii="inherit" w:eastAsia="Times New Roman" w:hAnsi="inherit" w:cs="Times New Roman"/>
-          <w:sz w:val="24"/>
-          <w:szCs w:val="24"/>
-          <w:lang w:val="en-NL" w:eastAsia="en-NL"/>
-        </w:rPr>
-        <w:t>hand in</w:t>
-      </w:r>
-      <w:r>
-        <w:rPr>
-          <w:rFonts w:ascii="inherit" w:eastAsia="Times New Roman" w:hAnsi="inherit" w:cs="Times New Roman"/>
-          <w:sz w:val="24"/>
-          <w:szCs w:val="24"/>
-          <w:lang w:val="en-NL" w:eastAsia="en-NL"/>
-        </w:rPr>
-        <w:t xml:space="preserve"> allowed after the deadline, kindly make sure all the required documents for assessment is added to your assignment accordingly. </w:t>
-      </w:r>
-    </w:p>
-    <w:p>
-      <w:pPr>
-        <w:spacing w:after="0" w:line="240" w:lineRule="auto"/>
-        <w:rPr>
-          <w:rFonts w:ascii="inherit" w:eastAsia="Times New Roman" w:hAnsi="inherit" w:cs="Times New Roman"/>
-          <w:sz w:val="24"/>
-          <w:szCs w:val="24"/>
-          <w:lang w:val="en-NL" w:eastAsia="en-NL"/>
-        </w:rPr>
-      </w:pPr>
-    </w:p>
-    <w:p>
-      <w:pPr>
-        <w:spacing w:after="0" w:line="240" w:lineRule="auto"/>
-        <w:rPr>
-          <w:rFonts w:ascii="inherit" w:eastAsia="Times New Roman" w:hAnsi="inherit" w:cs="Times New Roman"/>
-          <w:sz w:val="24"/>
-          <w:szCs w:val="24"/>
-          <w:lang w:val="en-NL" w:eastAsia="en-NL"/>
-        </w:rPr>
-      </w:pPr>
-      <w:r>
-        <w:rPr>
-          <w:rFonts w:ascii="inherit" w:eastAsia="Times New Roman" w:hAnsi="inherit" w:cs="Times New Roman"/>
-          <w:sz w:val="24"/>
-          <w:szCs w:val="24"/>
-          <w:lang w:val="en-NL" w:eastAsia="en-NL"/>
+    <w:p/>
+    <w:p>
+      <w:pPr>
+        <w:spacing w:after="0" w:line="240" w:lineRule="auto"/>
+        <w:rPr>
+          <w:rFonts w:ascii="inherit" w:eastAsia="Times New Roman" w:hAnsi="inherit" w:cs="Times New Roman"/>
+          <w:sz w:val="24"/>
+          <w:szCs w:val="24"/>
+          <w:lang w:eastAsia="en-NL"/>
+        </w:rPr>
+      </w:pPr>
+      <w:r>
+        <w:rPr>
+          <w:rFonts w:ascii="inherit" w:eastAsia="Times New Roman" w:hAnsi="inherit" w:cs="Times New Roman"/>
+          <w:sz w:val="24"/>
+          <w:szCs w:val="24"/>
+          <w:lang w:eastAsia="en-NL"/>
+        </w:rPr>
+        <w:t>There is no late hand in allowed after the deadline, kindly make sure all the required documents for assessment is added to your assignment accordingly. </w:t>
+      </w:r>
+    </w:p>
+    <w:p>
+      <w:pPr>
+        <w:spacing w:after="0" w:line="240" w:lineRule="auto"/>
+        <w:rPr>
+          <w:rFonts w:ascii="inherit" w:eastAsia="Times New Roman" w:hAnsi="inherit" w:cs="Times New Roman"/>
+          <w:sz w:val="24"/>
+          <w:szCs w:val="24"/>
+          <w:lang w:eastAsia="en-NL"/>
+        </w:rPr>
+      </w:pPr>
+    </w:p>
+    <w:p>
+      <w:pPr>
+        <w:spacing w:after="0" w:line="240" w:lineRule="auto"/>
+        <w:rPr>
+          <w:rFonts w:ascii="inherit" w:eastAsia="Times New Roman" w:hAnsi="inherit" w:cs="Times New Roman"/>
+          <w:sz w:val="24"/>
+          <w:szCs w:val="24"/>
+          <w:lang w:eastAsia="en-NL"/>
+        </w:rPr>
+      </w:pPr>
+      <w:r>
+        <w:rPr>
+          <w:rFonts w:ascii="inherit" w:eastAsia="Times New Roman" w:hAnsi="inherit" w:cs="Times New Roman"/>
+          <w:sz w:val="24"/>
+          <w:szCs w:val="24"/>
+          <w:lang w:eastAsia="en-NL"/>
         </w:rPr>
         <w:t>The project described in this document is intended to offer you the opportunity to produce evidence of your progress in meeting this block’s Intended Learning Outcomes.  </w:t>
       </w:r>
@@ -254,15 +160,15 @@
           <w:rFonts w:ascii="inherit" w:eastAsia="Times New Roman" w:hAnsi="inherit" w:cs="Times New Roman"/>
           <w:sz w:val="24"/>
           <w:szCs w:val="24"/>
-          <w:lang w:val="en-NL" w:eastAsia="en-NL"/>
-        </w:rPr>
-      </w:pPr>
-      <w:r>
-        <w:rPr>
-          <w:rFonts w:ascii="inherit" w:eastAsia="Times New Roman" w:hAnsi="inherit" w:cs="Times New Roman"/>
-          <w:sz w:val="24"/>
-          <w:szCs w:val="24"/>
-          <w:lang w:val="en-NL" w:eastAsia="en-NL"/>
+          <w:lang w:eastAsia="en-NL"/>
+        </w:rPr>
+      </w:pPr>
+      <w:r>
+        <w:rPr>
+          <w:rFonts w:ascii="inherit" w:eastAsia="Times New Roman" w:hAnsi="inherit" w:cs="Times New Roman"/>
+          <w:sz w:val="24"/>
+          <w:szCs w:val="24"/>
+          <w:lang w:eastAsia="en-NL"/>
         </w:rPr>
         <w:t> </w:t>
       </w:r>
@@ -274,15 +180,15 @@
           <w:rFonts w:ascii="inherit" w:eastAsia="Times New Roman" w:hAnsi="inherit" w:cs="Times New Roman"/>
           <w:sz w:val="24"/>
           <w:szCs w:val="24"/>
-          <w:lang w:val="en-NL" w:eastAsia="en-NL"/>
-        </w:rPr>
-      </w:pPr>
-      <w:r>
-        <w:rPr>
-          <w:rFonts w:ascii="inherit" w:eastAsia="Times New Roman" w:hAnsi="inherit" w:cs="Times New Roman"/>
-          <w:sz w:val="24"/>
-          <w:szCs w:val="24"/>
-          <w:lang w:val="en-NL" w:eastAsia="en-NL"/>
+          <w:lang w:eastAsia="en-NL"/>
+        </w:rPr>
+      </w:pPr>
+      <w:r>
+        <w:rPr>
+          <w:rFonts w:ascii="inherit" w:eastAsia="Times New Roman" w:hAnsi="inherit" w:cs="Times New Roman"/>
+          <w:sz w:val="24"/>
+          <w:szCs w:val="24"/>
+          <w:lang w:eastAsia="en-NL"/>
         </w:rPr>
         <w:t>Refer to the Assessment Sheet that has been shared with you to see how each student will be assessed in this block. The assessment sheet describes the Competencies that are addressed in this block, the Intended Learning Outcomes (ILOs) and the assessment rubric by which the grade is calculated. Each Assessment Indicator in the rubric is weighted to calculate a provisional grade which then can be adjusted by the assessors to derive a student’s final grade for the block. </w:t>
       </w:r>
@@ -294,15 +200,15 @@
           <w:rFonts w:ascii="inherit" w:eastAsia="Times New Roman" w:hAnsi="inherit" w:cs="Times New Roman"/>
           <w:sz w:val="24"/>
           <w:szCs w:val="24"/>
-          <w:lang w:val="en-NL" w:eastAsia="en-NL"/>
-        </w:rPr>
-      </w:pPr>
-      <w:r>
-        <w:rPr>
-          <w:rFonts w:ascii="inherit" w:eastAsia="Times New Roman" w:hAnsi="inherit" w:cs="Times New Roman"/>
-          <w:sz w:val="24"/>
-          <w:szCs w:val="24"/>
-          <w:lang w:val="en-NL" w:eastAsia="en-NL"/>
+          <w:lang w:eastAsia="en-NL"/>
+        </w:rPr>
+      </w:pPr>
+      <w:r>
+        <w:rPr>
+          <w:rFonts w:ascii="inherit" w:eastAsia="Times New Roman" w:hAnsi="inherit" w:cs="Times New Roman"/>
+          <w:sz w:val="24"/>
+          <w:szCs w:val="24"/>
+          <w:lang w:eastAsia="en-NL"/>
         </w:rPr>
         <w:t>After the deadline, your teaching team will weigh the evidence you provide (from GitHub repository/ Teams assignment) against each ILO, and a grade will be generated. Any adjustments made to that grade will be clearly outlined by the teaching team with supporting arguments. </w:t>
       </w:r>
@@ -314,35 +220,17 @@
           <w:rFonts w:eastAsia="Times New Roman" w:cs="Times New Roman"/>
           <w:sz w:val="24"/>
           <w:szCs w:val="24"/>
-          <w:lang w:val="en-NL" w:eastAsia="en-NL"/>
-        </w:rPr>
-      </w:pPr>
-      <w:r>
-        <w:rPr>
-          <w:rFonts w:ascii="inherit" w:eastAsia="Times New Roman" w:hAnsi="inherit" w:cs="Times New Roman"/>
-          <w:sz w:val="24"/>
-          <w:szCs w:val="24"/>
-          <w:lang w:val="en-NL" w:eastAsia="en-NL"/>
-        </w:rPr>
-        <w:t xml:space="preserve">Assessment is individual, and is based entirely on your own individual learning progress and contributions to the project - to this end, it is vital that you maintain your Work Log and Learning Log to provide sufficient evidence of your learning and project contributions. Along with the mandatory documents (Learning Log, Worklog and student self-assessment) all filled in, you can optionally upload other documents </w:t>
-      </w:r>
-      <w:r>
-        <w:rPr>
-          <w:rFonts w:ascii="inherit" w:eastAsia="Times New Roman" w:hAnsi="inherit" w:cs="Times New Roman"/>
-          <w:sz w:val="24"/>
-          <w:szCs w:val="24"/>
-          <w:lang w:val="en-NL" w:eastAsia="en-NL"/>
-        </w:rPr>
-        <w:t>addressing</w:t>
-      </w:r>
-      <w:r>
-        <w:rPr>
-          <w:rFonts w:ascii="inherit" w:eastAsia="Times New Roman" w:hAnsi="inherit" w:cs="Times New Roman"/>
-          <w:sz w:val="24"/>
-          <w:szCs w:val="24"/>
-          <w:lang w:val="en-NL" w:eastAsia="en-NL"/>
-        </w:rPr>
-        <w:t xml:space="preserve"> your learning progress for this assessment.</w:t>
+          <w:lang w:eastAsia="en-NL"/>
+        </w:rPr>
+      </w:pPr>
+      <w:r>
+        <w:rPr>
+          <w:rFonts w:ascii="inherit" w:eastAsia="Times New Roman" w:hAnsi="inherit" w:cs="Times New Roman"/>
+          <w:sz w:val="24"/>
+          <w:szCs w:val="24"/>
+          <w:lang w:eastAsia="en-NL"/>
+        </w:rPr>
+        <w:t>Assessment is individual, and is based entirely on your own individual learning progress and contributions to the project - to this end, it is vital that you maintain your Work Log and Learning Log to provide sufficient evidence of your learning and project contributions. Along with the mandatory documents (Learning Log, Worklog and student self-assessment) all filled in, you can optionally upload other documents addressing your learning progress for this assessment.</w:t>
       </w:r>
     </w:p>
     <w:p>
@@ -352,7 +240,7 @@
           <w:rFonts w:eastAsia="Times New Roman" w:cs="Times New Roman"/>
           <w:sz w:val="24"/>
           <w:szCs w:val="24"/>
-          <w:lang w:val="en-NL" w:eastAsia="en-NL"/>
+          <w:lang w:eastAsia="en-NL"/>
         </w:rPr>
       </w:pPr>
     </w:p>
@@ -363,7 +251,7 @@
           <w:rFonts w:eastAsia="Times New Roman" w:cs="Times New Roman"/>
           <w:sz w:val="24"/>
           <w:szCs w:val="24"/>
-          <w:lang w:val="en-NL" w:eastAsia="en-NL"/>
+          <w:lang w:eastAsia="en-NL"/>
         </w:rPr>
       </w:pPr>
       <w:r>
@@ -371,7 +259,7 @@
           <w:rFonts w:eastAsia="Times New Roman" w:cs="Times New Roman"/>
           <w:sz w:val="24"/>
           <w:szCs w:val="24"/>
-          <w:lang w:val="en-NL" w:eastAsia="en-NL"/>
+          <w:lang w:eastAsia="en-NL"/>
         </w:rPr>
         <w:t xml:space="preserve">In order for your project to be graded your attendance during the Datalab sessions is a mandatory prerequisite. Attendance means on campus in the specified classroom; by default from 9:00 to 17:00, unless otherwise agreed upon by the teaching staff: e.g. online attendance because </w:t>
       </w:r>
@@ -380,29 +268,17 @@
           <w:rFonts w:eastAsia="Times New Roman" w:cs="Times New Roman"/>
           <w:sz w:val="24"/>
           <w:szCs w:val="24"/>
-          <w:lang w:val="en-NL" w:eastAsia="en-NL"/>
+          <w:lang w:eastAsia="en-NL"/>
         </w:rPr>
         <w:lastRenderedPageBreak/>
         <w:t>of corona, excused from attending because of personal circumstances by staff. Failing to attend more than 2 Datalab sessions without a valid reasons automatically means you failed the block and need to retake it in its entirety next year; alternatively you can object via the board of examiners to your automatic grading suspension.</w:t>
       </w:r>
     </w:p>
-    <w:p>
-      <w:pPr>
-        <w:rPr>
-          <w:lang w:val="en-NL"/>
-        </w:rPr>
-      </w:pPr>
-    </w:p>
-    <w:p>
-      <w:pPr>
-        <w:rPr>
-          <w:lang w:val="en-NL"/>
-        </w:rPr>
-      </w:pPr>
+    <w:p/>
+    <w:p>
       <w:r>
         <w:rPr>
           <w:noProof/>
-          <w:lang w:val="en-NL"/>
         </w:rPr>
         <w:drawing>
           <wp:inline distT="0" distB="0" distL="0" distR="0" wp14:anchorId="119FD49D" wp14:editId="6ABFF139">
@@ -456,66 +332,46 @@
       </w:pPr>
     </w:p>
     <w:p>
-      <w:pPr>
+      <w:r>
+        <w:t>Retake Opportunity 202</w:t>
+      </w:r>
+      <w:r>
+        <w:t>2</w:t>
+      </w:r>
+      <w:r>
+        <w:t>-2</w:t>
+      </w:r>
+      <w:r>
+        <w:t>3</w:t>
+      </w:r>
+      <w:r>
+        <w:t>A FGA</w:t>
+      </w:r>
+      <w:r>
         <w:rPr>
           <w:lang w:val="en-NL"/>
         </w:rPr>
-      </w:pPr>
-      <w:r>
-        <w:t>Retake Opportunity 202</w:t>
-      </w:r>
-      <w:r>
-        <w:rPr>
-          <w:lang w:val="en-NL"/>
-        </w:rPr>
         <w:t>2</w:t>
       </w:r>
       <w:r>
-        <w:t>-2</w:t>
-      </w:r>
-      <w:r>
-        <w:rPr>
-          <w:lang w:val="en-NL"/>
-        </w:rPr>
+        <w:t>.P1 ADSAI</w:t>
+      </w:r>
+      <w:r>
+        <w:t xml:space="preserve"> </w:t>
+      </w:r>
+      <w:r>
+        <w:t xml:space="preserve">[Due Date : </w:t>
+      </w:r>
+      <w:r>
+        <w:t>Friday Week 8 Block D</w:t>
+      </w:r>
+      <w:r>
+        <w:t>, 202</w:t>
+      </w:r>
+      <w:r>
         <w:t>3</w:t>
       </w:r>
       <w:r>
-        <w:t>A FGA1.P1 ADSAI</w:t>
-      </w:r>
-      <w:r>
-        <w:rPr>
-          <w:lang w:val="en-NL"/>
-        </w:rPr>
-        <w:t xml:space="preserve"> </w:t>
-      </w:r>
-      <w:r>
-        <w:rPr>
-          <w:lang w:val="en-NL"/>
-        </w:rPr>
-        <w:t xml:space="preserve">[Due Date : </w:t>
-      </w:r>
-      <w:r>
-        <w:rPr>
-          <w:lang w:val="en-NL"/>
-        </w:rPr>
-        <w:t>Friday Week 8 Block D</w:t>
-      </w:r>
-      <w:r>
-        <w:rPr>
-          <w:lang w:val="en-NL"/>
-        </w:rPr>
-        <w:t>, 202</w:t>
-      </w:r>
-      <w:r>
-        <w:rPr>
-          <w:lang w:val="en-NL"/>
-        </w:rPr>
-        <w:t>3</w:t>
-      </w:r>
-      <w:r>
-        <w:rPr>
-          <w:lang w:val="en-NL"/>
-        </w:rPr>
         <w:t>]</w:t>
       </w:r>
     </w:p>
@@ -527,15 +383,15 @@
           <w:rFonts w:ascii="inherit" w:eastAsia="Times New Roman" w:hAnsi="inherit" w:cs="Times New Roman"/>
           <w:sz w:val="24"/>
           <w:szCs w:val="24"/>
-          <w:lang w:val="en-NL" w:eastAsia="en-NL"/>
-        </w:rPr>
-      </w:pPr>
-      <w:r>
-        <w:rPr>
-          <w:rFonts w:ascii="inherit" w:eastAsia="Times New Roman" w:hAnsi="inherit" w:cs="Times New Roman"/>
-          <w:sz w:val="24"/>
-          <w:szCs w:val="24"/>
-          <w:lang w:val="en-NL" w:eastAsia="en-NL"/>
+          <w:lang w:eastAsia="en-NL"/>
+        </w:rPr>
+      </w:pPr>
+      <w:r>
+        <w:rPr>
+          <w:rFonts w:ascii="inherit" w:eastAsia="Times New Roman" w:hAnsi="inherit" w:cs="Times New Roman"/>
+          <w:sz w:val="24"/>
+          <w:szCs w:val="24"/>
+          <w:lang w:eastAsia="en-NL"/>
         </w:rPr>
         <w:t>Kindly read the Retake section in the Project Brief for more details on retake process and sign up process for a retake opportunity. You should hand-in this retake assignment for assessment before the deadline of the block. You can take this one time retake opportunity any block before the end of year, just </w:t>
       </w:r>
@@ -546,89 +402,47 @@
           <w:bCs/>
           <w:sz w:val="24"/>
           <w:szCs w:val="24"/>
-          <w:lang w:val="en-NL" w:eastAsia="en-NL"/>
-        </w:rPr>
-        <w:t xml:space="preserve">make sure you hand in the assignment before the block end </w:t>
-      </w:r>
-      <w:proofErr w:type="spellStart"/>
-      <w:r>
-        <w:rPr>
-          <w:rFonts w:ascii="inherit" w:eastAsia="Times New Roman" w:hAnsi="inherit" w:cs="Times New Roman"/>
-          <w:b/>
-          <w:bCs/>
-          <w:sz w:val="24"/>
-          <w:szCs w:val="24"/>
-          <w:lang w:val="en-NL" w:eastAsia="en-NL"/>
-        </w:rPr>
-        <w:t>deadline</w:t>
-      </w:r>
-      <w:r>
-        <w:rPr>
-          <w:rFonts w:ascii="inherit" w:eastAsia="Times New Roman" w:hAnsi="inherit" w:cs="Times New Roman"/>
-          <w:sz w:val="24"/>
-          <w:szCs w:val="24"/>
-          <w:lang w:val="en-NL" w:eastAsia="en-NL"/>
-        </w:rPr>
-        <w:t>for</w:t>
-      </w:r>
-      <w:proofErr w:type="spellEnd"/>
-      <w:r>
-        <w:rPr>
-          <w:rFonts w:ascii="inherit" w:eastAsia="Times New Roman" w:hAnsi="inherit" w:cs="Times New Roman"/>
-          <w:sz w:val="24"/>
-          <w:szCs w:val="24"/>
-          <w:lang w:val="en-NL" w:eastAsia="en-NL"/>
-        </w:rPr>
-        <w:t xml:space="preserve"> the assessment to happen in that block. </w:t>
-      </w:r>
-      <w:proofErr w:type="spellStart"/>
-      <w:r>
-        <w:rPr>
-          <w:rFonts w:ascii="inherit" w:eastAsia="Times New Roman" w:hAnsi="inherit" w:cs="Times New Roman"/>
-          <w:sz w:val="24"/>
-          <w:szCs w:val="24"/>
-          <w:lang w:val="en-NL" w:eastAsia="en-NL"/>
-        </w:rPr>
-        <w:t>eg</w:t>
-      </w:r>
-      <w:proofErr w:type="spellEnd"/>
-      <w:r>
-        <w:rPr>
-          <w:rFonts w:ascii="inherit" w:eastAsia="Times New Roman" w:hAnsi="inherit" w:cs="Times New Roman"/>
-          <w:sz w:val="24"/>
-          <w:szCs w:val="24"/>
-          <w:lang w:val="en-NL" w:eastAsia="en-NL"/>
-        </w:rPr>
-        <w:t>: if you want to take block A retake, you should hand in this assessment before block B, block C or Block D deadline for it to be assessed in block B, block C or Block D respectively. </w:t>
-      </w:r>
-    </w:p>
-    <w:p>
-      <w:pPr>
-        <w:spacing w:after="0" w:line="240" w:lineRule="auto"/>
-        <w:rPr>
-          <w:rFonts w:ascii="inherit" w:eastAsia="Times New Roman" w:hAnsi="inherit" w:cs="Times New Roman"/>
-          <w:sz w:val="24"/>
-          <w:szCs w:val="24"/>
-          <w:lang w:val="en-NL" w:eastAsia="en-NL"/>
-        </w:rPr>
-      </w:pPr>
-    </w:p>
-    <w:p>
-      <w:pPr>
-        <w:spacing w:after="0" w:line="240" w:lineRule="auto"/>
-        <w:rPr>
-          <w:rFonts w:ascii="inherit" w:eastAsia="Times New Roman" w:hAnsi="inherit" w:cs="Times New Roman"/>
-          <w:sz w:val="24"/>
-          <w:szCs w:val="24"/>
-          <w:lang w:val="en-NL" w:eastAsia="en-NL"/>
-        </w:rPr>
-      </w:pPr>
-      <w:r>
-        <w:rPr>
-          <w:rFonts w:ascii="inherit" w:eastAsia="Times New Roman" w:hAnsi="inherit" w:cs="Times New Roman"/>
-          <w:sz w:val="24"/>
-          <w:szCs w:val="24"/>
-          <w:lang w:val="en-NL" w:eastAsia="en-NL"/>
+          <w:lang w:eastAsia="en-NL"/>
+        </w:rPr>
+        <w:t>make sure you hand in the assignment before the block end deadline</w:t>
+      </w:r>
+      <w:r>
+        <w:rPr>
+          <w:rFonts w:ascii="inherit" w:eastAsia="Times New Roman" w:hAnsi="inherit" w:cs="Times New Roman"/>
+          <w:sz w:val="24"/>
+          <w:szCs w:val="24"/>
+          <w:lang w:eastAsia="en-NL"/>
+        </w:rPr>
+        <w:t>for the assessment to happen in that block. eg: if you want to take block A retake, you should hand in this assessment before block B, block C or Block D deadline for it to be assessed in block B, block C or Block D respectively. </w:t>
+      </w:r>
+    </w:p>
+    <w:p>
+      <w:pPr>
+        <w:spacing w:after="0" w:line="240" w:lineRule="auto"/>
+        <w:rPr>
+          <w:rFonts w:ascii="inherit" w:eastAsia="Times New Roman" w:hAnsi="inherit" w:cs="Times New Roman"/>
+          <w:sz w:val="24"/>
+          <w:szCs w:val="24"/>
+          <w:lang w:eastAsia="en-NL"/>
+        </w:rPr>
+      </w:pPr>
+    </w:p>
+    <w:p>
+      <w:pPr>
+        <w:spacing w:after="0" w:line="240" w:lineRule="auto"/>
+        <w:rPr>
+          <w:rFonts w:ascii="inherit" w:eastAsia="Times New Roman" w:hAnsi="inherit" w:cs="Times New Roman"/>
+          <w:sz w:val="24"/>
+          <w:szCs w:val="24"/>
+          <w:lang w:eastAsia="en-NL"/>
+        </w:rPr>
+      </w:pPr>
+      <w:r>
+        <w:rPr>
+          <w:rFonts w:ascii="inherit" w:eastAsia="Times New Roman" w:hAnsi="inherit" w:cs="Times New Roman"/>
+          <w:sz w:val="24"/>
+          <w:szCs w:val="24"/>
+          <w:lang w:eastAsia="en-NL"/>
         </w:rPr>
         <w:t>The project described in this document is intended to offer you the opportunity to produce evidence of your progress in meeting this block’s Intended Learning Outcomes.  </w:t>
       </w:r>
@@ -640,15 +454,15 @@
           <w:rFonts w:ascii="inherit" w:eastAsia="Times New Roman" w:hAnsi="inherit" w:cs="Times New Roman"/>
           <w:sz w:val="24"/>
           <w:szCs w:val="24"/>
-          <w:lang w:val="en-NL" w:eastAsia="en-NL"/>
-        </w:rPr>
-      </w:pPr>
-      <w:r>
-        <w:rPr>
-          <w:rFonts w:ascii="inherit" w:eastAsia="Times New Roman" w:hAnsi="inherit" w:cs="Times New Roman"/>
-          <w:sz w:val="24"/>
-          <w:szCs w:val="24"/>
-          <w:lang w:val="en-NL" w:eastAsia="en-NL"/>
+          <w:lang w:eastAsia="en-NL"/>
+        </w:rPr>
+      </w:pPr>
+      <w:r>
+        <w:rPr>
+          <w:rFonts w:ascii="inherit" w:eastAsia="Times New Roman" w:hAnsi="inherit" w:cs="Times New Roman"/>
+          <w:sz w:val="24"/>
+          <w:szCs w:val="24"/>
+          <w:lang w:eastAsia="en-NL"/>
         </w:rPr>
         <w:t> </w:t>
       </w:r>
@@ -660,15 +474,15 @@
           <w:rFonts w:ascii="inherit" w:eastAsia="Times New Roman" w:hAnsi="inherit" w:cs="Times New Roman"/>
           <w:sz w:val="24"/>
           <w:szCs w:val="24"/>
-          <w:lang w:val="en-NL" w:eastAsia="en-NL"/>
-        </w:rPr>
-      </w:pPr>
-      <w:r>
-        <w:rPr>
-          <w:rFonts w:ascii="inherit" w:eastAsia="Times New Roman" w:hAnsi="inherit" w:cs="Times New Roman"/>
-          <w:sz w:val="24"/>
-          <w:szCs w:val="24"/>
-          <w:lang w:val="en-NL" w:eastAsia="en-NL"/>
+          <w:lang w:eastAsia="en-NL"/>
+        </w:rPr>
+      </w:pPr>
+      <w:r>
+        <w:rPr>
+          <w:rFonts w:ascii="inherit" w:eastAsia="Times New Roman" w:hAnsi="inherit" w:cs="Times New Roman"/>
+          <w:sz w:val="24"/>
+          <w:szCs w:val="24"/>
+          <w:lang w:eastAsia="en-NL"/>
         </w:rPr>
         <w:t>Refer to the Assessment Sheet that has been shared with you to see how each student will be assessed in this block. The assessment sheet describes the Competencies that are addressed in this block, the Intended Learning Outcomes (ILOs) and the assessment rubric by which the grade is calculated. Each Assessment Indicator in the rubric is weighted to calculate a provisional grade which then can be adjusted by the assessors to derive a student’s final grade for the block. </w:t>
       </w:r>
@@ -680,15 +494,15 @@
           <w:rFonts w:ascii="inherit" w:eastAsia="Times New Roman" w:hAnsi="inherit" w:cs="Times New Roman"/>
           <w:sz w:val="24"/>
           <w:szCs w:val="24"/>
-          <w:lang w:val="en-NL" w:eastAsia="en-NL"/>
-        </w:rPr>
-      </w:pPr>
-      <w:r>
-        <w:rPr>
-          <w:rFonts w:ascii="inherit" w:eastAsia="Times New Roman" w:hAnsi="inherit" w:cs="Times New Roman"/>
-          <w:sz w:val="24"/>
-          <w:szCs w:val="24"/>
-          <w:lang w:val="en-NL" w:eastAsia="en-NL"/>
+          <w:lang w:eastAsia="en-NL"/>
+        </w:rPr>
+      </w:pPr>
+      <w:r>
+        <w:rPr>
+          <w:rFonts w:ascii="inherit" w:eastAsia="Times New Roman" w:hAnsi="inherit" w:cs="Times New Roman"/>
+          <w:sz w:val="24"/>
+          <w:szCs w:val="24"/>
+          <w:lang w:eastAsia="en-NL"/>
         </w:rPr>
         <w:t>After the deadline, your teaching team will weigh the evidence you provide (from GitHub repository/ Teams assignment) against each ILO, and a grade will be generated. Any adjustments made to that grade will be clearly outlined by the teaching team with supporting arguments. </w:t>
       </w:r>
@@ -700,26 +514,20 @@
           <w:rFonts w:ascii="inherit" w:eastAsia="Times New Roman" w:hAnsi="inherit" w:cs="Times New Roman"/>
           <w:sz w:val="24"/>
           <w:szCs w:val="24"/>
-          <w:lang w:val="en-NL" w:eastAsia="en-NL"/>
-        </w:rPr>
-      </w:pPr>
-      <w:r>
-        <w:rPr>
-          <w:rFonts w:ascii="inherit" w:eastAsia="Times New Roman" w:hAnsi="inherit" w:cs="Times New Roman"/>
-          <w:sz w:val="24"/>
-          <w:szCs w:val="24"/>
-          <w:lang w:val="en-NL" w:eastAsia="en-NL"/>
+          <w:lang w:eastAsia="en-NL"/>
+        </w:rPr>
+      </w:pPr>
+      <w:r>
+        <w:rPr>
+          <w:rFonts w:ascii="inherit" w:eastAsia="Times New Roman" w:hAnsi="inherit" w:cs="Times New Roman"/>
+          <w:sz w:val="24"/>
+          <w:szCs w:val="24"/>
+          <w:lang w:eastAsia="en-NL"/>
         </w:rPr>
         <w:t>Assessment is individual, and is based entirely on your own individual learning progress and contributions to the project - to this end, it is vital that you maintain your Work Log and Learning Log to provide sufficient evidence of your learning and project contributions. Along with the mandatory documents (Learning Log, Worklog and student self-assessment) all filled in, you can optionally upload other documents addressing your learning progress for this assessment.</w:t>
       </w:r>
     </w:p>
-    <w:p>
-      <w:pPr>
-        <w:rPr>
-          <w:lang w:val="en-NL"/>
-        </w:rPr>
-      </w:pPr>
-    </w:p>
+    <w:p/>
     <w:p>
       <w:pPr>
         <w:spacing w:after="0" w:line="240" w:lineRule="auto"/>
@@ -727,7 +535,7 @@
           <w:rFonts w:eastAsia="Times New Roman" w:cs="Times New Roman"/>
           <w:sz w:val="24"/>
           <w:szCs w:val="24"/>
-          <w:lang w:val="en-NL" w:eastAsia="en-NL"/>
+          <w:lang w:eastAsia="en-NL"/>
         </w:rPr>
       </w:pPr>
       <w:r>
@@ -735,28 +543,16 @@
           <w:rFonts w:eastAsia="Times New Roman" w:cs="Times New Roman"/>
           <w:sz w:val="24"/>
           <w:szCs w:val="24"/>
-          <w:lang w:val="en-NL" w:eastAsia="en-NL"/>
+          <w:lang w:eastAsia="en-NL"/>
         </w:rPr>
         <w:t>In order for your project to be graded your attendance during the Datalab sessions is a mandatory prerequisite. Attendance means on campus in the specified classroom; by default from 9:00 to 17:00, unless otherwise agreed upon by the teaching staff: e.g. online attendance because of corona, excused from attending because of personal circumstances by staff. Failing to attend more than 2 Datalab sessions without a valid reasons automatically means you failed the block and need to retake it in its entirety next year; alternatively you can object via the board of examiners to your automatic grading suspension.</w:t>
       </w:r>
     </w:p>
-    <w:p>
-      <w:pPr>
-        <w:rPr>
-          <w:lang w:val="en-NL"/>
-        </w:rPr>
-      </w:pPr>
-    </w:p>
-    <w:p>
-      <w:pPr>
-        <w:rPr>
-          <w:lang w:val="en-NL"/>
-        </w:rPr>
-      </w:pPr>
+    <w:p/>
+    <w:p>
       <w:r>
         <w:rPr>
           <w:noProof/>
-          <w:lang w:val="en-NL"/>
         </w:rPr>
         <w:drawing>
           <wp:inline distT="0" distB="0" distL="0" distR="0" wp14:anchorId="71D66E49" wp14:editId="76265996">
@@ -1251,7 +1047,7 @@
       <w:rFonts w:ascii="Times New Roman" w:eastAsia="Times New Roman" w:hAnsi="Times New Roman" w:cs="Times New Roman"/>
       <w:sz w:val="24"/>
       <w:szCs w:val="24"/>
-      <w:lang w:val="en-NL" w:eastAsia="en-NL"/>
+      <w:lang w:eastAsia="en-NL"/>
     </w:rPr>
   </w:style>
 </w:styles>

</xml_diff>

<commit_message>
MS Teams Assignment Templates
</commit_message>
<xml_diff>
--- a/docs/Year1/BlockA/MS Teams Assignment Template/Microsoft Team Assignment Creation Instructions.docx
+++ b/docs/Year1/BlockA/MS Teams Assignment Template/Microsoft Team Assignment Creation Instructions.docx
@@ -271,7 +271,25 @@
           <w:lang w:eastAsia="en-NL"/>
         </w:rPr>
         <w:lastRenderedPageBreak/>
-        <w:t>of corona, excused from attending because of personal circumstances by staff. Failing to attend more than 2 Datalab sessions without a valid reasons automatically means you failed the block and need to retake it in its entirety next year; alternatively you can object via the board of examiners to your automatic grading suspension.</w:t>
+        <w:t xml:space="preserve">of corona, excused from attending because of personal circumstances by staff. </w:t>
+      </w:r>
+      <w:r>
+        <w:rPr>
+          <w:rFonts w:eastAsia="Times New Roman" w:cs="Times New Roman"/>
+          <w:sz w:val="24"/>
+          <w:szCs w:val="24"/>
+          <w:lang w:val="en-NL" w:eastAsia="en-NL"/>
+        </w:rPr>
+        <w:t xml:space="preserve">Being late twice for more than 15 minutes without being excused also constitutes non-attendance. </w:t>
+      </w:r>
+      <w:r>
+        <w:rPr>
+          <w:rFonts w:eastAsia="Times New Roman" w:cs="Times New Roman"/>
+          <w:sz w:val="24"/>
+          <w:szCs w:val="24"/>
+          <w:lang w:eastAsia="en-NL"/>
+        </w:rPr>
+        <w:t>Failing to attend more than 2 Datalab sessions without a valid reasons automatically means you failed the block and need to retake it in its entirety; alternatively you can object via the board of examiners to your automatic grading suspension.</w:t>
       </w:r>
     </w:p>
     <w:p/>
@@ -348,9 +366,6 @@
         <w:t>A FGA</w:t>
       </w:r>
       <w:r>
-        <w:rPr>
-          <w:lang w:val="en-NL"/>
-        </w:rPr>
         <w:t>2</w:t>
       </w:r>
       <w:r>
@@ -404,16 +419,58 @@
           <w:szCs w:val="24"/>
           <w:lang w:eastAsia="en-NL"/>
         </w:rPr>
-        <w:t>make sure you hand in the assignment before the block end deadline</w:t>
-      </w:r>
-      <w:r>
-        <w:rPr>
-          <w:rFonts w:ascii="inherit" w:eastAsia="Times New Roman" w:hAnsi="inherit" w:cs="Times New Roman"/>
-          <w:sz w:val="24"/>
-          <w:szCs w:val="24"/>
-          <w:lang w:eastAsia="en-NL"/>
-        </w:rPr>
-        <w:t>for the assessment to happen in that block. eg: if you want to take block A retake, you should hand in this assessment before block B, block C or Block D deadline for it to be assessed in block B, block C or Block D respectively. </w:t>
+        <w:t xml:space="preserve">make sure you hand in the assignment before the block end </w:t>
+      </w:r>
+      <w:proofErr w:type="spellStart"/>
+      <w:r>
+        <w:rPr>
+          <w:rFonts w:ascii="inherit" w:eastAsia="Times New Roman" w:hAnsi="inherit" w:cs="Times New Roman"/>
+          <w:b/>
+          <w:bCs/>
+          <w:sz w:val="24"/>
+          <w:szCs w:val="24"/>
+          <w:lang w:eastAsia="en-NL"/>
+        </w:rPr>
+        <w:t>deadline</w:t>
+      </w:r>
+      <w:r>
+        <w:rPr>
+          <w:rFonts w:ascii="inherit" w:eastAsia="Times New Roman" w:hAnsi="inherit" w:cs="Times New Roman"/>
+          <w:sz w:val="24"/>
+          <w:szCs w:val="24"/>
+          <w:lang w:eastAsia="en-NL"/>
+        </w:rPr>
+        <w:t>for</w:t>
+      </w:r>
+      <w:proofErr w:type="spellEnd"/>
+      <w:r>
+        <w:rPr>
+          <w:rFonts w:ascii="inherit" w:eastAsia="Times New Roman" w:hAnsi="inherit" w:cs="Times New Roman"/>
+          <w:sz w:val="24"/>
+          <w:szCs w:val="24"/>
+          <w:lang w:eastAsia="en-NL"/>
+        </w:rPr>
+        <w:t xml:space="preserve"> the assessment to happen in that block. </w:t>
+      </w:r>
+      <w:proofErr w:type="spellStart"/>
+      <w:r>
+        <w:rPr>
+          <w:rFonts w:ascii="inherit" w:eastAsia="Times New Roman" w:hAnsi="inherit" w:cs="Times New Roman"/>
+          <w:sz w:val="24"/>
+          <w:szCs w:val="24"/>
+          <w:lang w:eastAsia="en-NL"/>
+        </w:rPr>
+        <w:t>eg</w:t>
+      </w:r>
+      <w:proofErr w:type="spellEnd"/>
+      <w:r>
+        <w:rPr>
+          <w:rFonts w:ascii="inherit" w:eastAsia="Times New Roman" w:hAnsi="inherit" w:cs="Times New Roman"/>
+          <w:sz w:val="24"/>
+          <w:szCs w:val="24"/>
+          <w:lang w:eastAsia="en-NL"/>
+        </w:rPr>
+        <w:t>: if you want to take block A retake, you should hand in this assessment before block B, block C or Block D deadline for it to be assessed in block B, block C or Block D respectively. </w:t>
       </w:r>
     </w:p>
     <w:p>

</xml_diff>

<commit_message>
MS Teams Assignment Template Updates
</commit_message>
<xml_diff>
--- a/docs/Year1/BlockA/MS Teams Assignment Template/Microsoft Team Assignment Creation Instructions.docx
+++ b/docs/Year1/BlockA/MS Teams Assignment Template/Microsoft Team Assignment Creation Instructions.docx
@@ -119,7 +119,25 @@
           <w:szCs w:val="24"/>
           <w:lang w:eastAsia="en-NL"/>
         </w:rPr>
-        <w:t>There is no late hand in allowed after the deadline, kindly make sure all the required documents for assessment is added to your assignment accordingly. </w:t>
+        <w:t xml:space="preserve">There is no late hand in allowed after the deadline, kindly make sure all the required documents for assessment </w:t>
+      </w:r>
+      <w:r>
+        <w:rPr>
+          <w:rFonts w:eastAsia="Times New Roman" w:cs="Times New Roman"/>
+          <w:sz w:val="24"/>
+          <w:szCs w:val="24"/>
+          <w:lang w:val="en-US" w:eastAsia="en-NL"/>
+        </w:rPr>
+        <w:t>are</w:t>
+      </w:r>
+      <w:r>
+        <w:rPr>
+          <w:rFonts w:ascii="inherit" w:eastAsia="Times New Roman" w:hAnsi="inherit" w:cs="Times New Roman"/>
+          <w:sz w:val="24"/>
+          <w:szCs w:val="24"/>
+          <w:lang w:eastAsia="en-NL"/>
+        </w:rPr>
+        <w:t xml:space="preserve"> added to your assignment accordingly. </w:t>
       </w:r>
     </w:p>
     <w:p>
@@ -419,58 +437,16 @@
           <w:szCs w:val="24"/>
           <w:lang w:eastAsia="en-NL"/>
         </w:rPr>
-        <w:t xml:space="preserve">make sure you hand in the assignment before the block end </w:t>
-      </w:r>
-      <w:proofErr w:type="spellStart"/>
-      <w:r>
-        <w:rPr>
-          <w:rFonts w:ascii="inherit" w:eastAsia="Times New Roman" w:hAnsi="inherit" w:cs="Times New Roman"/>
-          <w:b/>
-          <w:bCs/>
-          <w:sz w:val="24"/>
-          <w:szCs w:val="24"/>
-          <w:lang w:eastAsia="en-NL"/>
-        </w:rPr>
-        <w:t>deadline</w:t>
-      </w:r>
-      <w:r>
-        <w:rPr>
-          <w:rFonts w:ascii="inherit" w:eastAsia="Times New Roman" w:hAnsi="inherit" w:cs="Times New Roman"/>
-          <w:sz w:val="24"/>
-          <w:szCs w:val="24"/>
-          <w:lang w:eastAsia="en-NL"/>
-        </w:rPr>
-        <w:t>for</w:t>
-      </w:r>
-      <w:proofErr w:type="spellEnd"/>
-      <w:r>
-        <w:rPr>
-          <w:rFonts w:ascii="inherit" w:eastAsia="Times New Roman" w:hAnsi="inherit" w:cs="Times New Roman"/>
-          <w:sz w:val="24"/>
-          <w:szCs w:val="24"/>
-          <w:lang w:eastAsia="en-NL"/>
-        </w:rPr>
-        <w:t xml:space="preserve"> the assessment to happen in that block. </w:t>
-      </w:r>
-      <w:proofErr w:type="spellStart"/>
-      <w:r>
-        <w:rPr>
-          <w:rFonts w:ascii="inherit" w:eastAsia="Times New Roman" w:hAnsi="inherit" w:cs="Times New Roman"/>
-          <w:sz w:val="24"/>
-          <w:szCs w:val="24"/>
-          <w:lang w:eastAsia="en-NL"/>
-        </w:rPr>
-        <w:t>eg</w:t>
-      </w:r>
-      <w:proofErr w:type="spellEnd"/>
-      <w:r>
-        <w:rPr>
-          <w:rFonts w:ascii="inherit" w:eastAsia="Times New Roman" w:hAnsi="inherit" w:cs="Times New Roman"/>
-          <w:sz w:val="24"/>
-          <w:szCs w:val="24"/>
-          <w:lang w:eastAsia="en-NL"/>
-        </w:rPr>
-        <w:t>: if you want to take block A retake, you should hand in this assessment before block B, block C or Block D deadline for it to be assessed in block B, block C or Block D respectively. </w:t>
+        <w:t>make sure you hand in the assignment before the block end deadline</w:t>
+      </w:r>
+      <w:r>
+        <w:rPr>
+          <w:rFonts w:ascii="inherit" w:eastAsia="Times New Roman" w:hAnsi="inherit" w:cs="Times New Roman"/>
+          <w:sz w:val="24"/>
+          <w:szCs w:val="24"/>
+          <w:lang w:eastAsia="en-NL"/>
+        </w:rPr>
+        <w:t>for the assessment to happen in that block. eg: if you want to take block A retake, you should hand in this assessment before block B, block C or Block D deadline for it to be assessed in block B, block C or Block D respectively. </w:t>
       </w:r>
     </w:p>
     <w:p>

</xml_diff>